<commit_message>
Add translations for Lab 7, Lab 6BC
</commit_message>
<xml_diff>
--- a/!RU 03. Live Tiles and Notifications/03. Lab. Live Tiles and Notifications (ru).docx
+++ b/!RU 03. Live Tiles and Notifications/03. Lab. Live Tiles and Notifications (ru).docx
@@ -47,7 +47,7 @@
                     <a:blip r:embed="rId7" cstate="print">
                       <a:extLst>
                         <a:ext uri="{28A0092B-C50C-407E-A947-70E740481C1C}">
-                          <a14:useLocalDpi xmlns="" xmlns:wpc="http://schemas.microsoft.com/office/word/2010/wordprocessingCanvas" xmlns:mc="http://schemas.openxmlformats.org/markup-compatibility/2006" xmlns:o="urn:schemas-microsoft-com:office:office" xmlns:v="urn:schemas-microsoft-com:vml" xmlns:wp14="http://schemas.microsoft.com/office/word/2010/wordprocessingDrawing" xmlns:w10="urn:schemas-microsoft-com:office:word" xmlns:w="http://schemas.openxmlformats.org/wordprocessingml/2006/main" xmlns:w14="http://schemas.microsoft.com/office/word/2010/wordml" xmlns:w15="http://schemas.microsoft.com/office/word/2012/wordml" xmlns:wpg="http://schemas.microsoft.com/office/word/2010/wordprocessingGroup" xmlns:wpi="http://schemas.microsoft.com/office/word/2010/wordprocessingInk" xmlns:wps="http://schemas.microsoft.com/office/word/2010/wordprocessingShape" xmlns:a14="http://schemas.microsoft.com/office/drawing/2010/main" val="0"/>
+                          <a14:useLocalDpi xmlns:a14="http://schemas.microsoft.com/office/drawing/2010/main" xmlns:wps="http://schemas.microsoft.com/office/word/2010/wordprocessingShape" xmlns:wpi="http://schemas.microsoft.com/office/word/2010/wordprocessingInk" xmlns:wpg="http://schemas.microsoft.com/office/word/2010/wordprocessingGroup" xmlns:w15="http://schemas.microsoft.com/office/word/2012/wordml" xmlns:w14="http://schemas.microsoft.com/office/word/2010/wordml" xmlns:w="http://schemas.openxmlformats.org/wordprocessingml/2006/main" xmlns:w10="urn:schemas-microsoft-com:office:word" xmlns:wp14="http://schemas.microsoft.com/office/word/2010/wordprocessingDrawing" xmlns:v="urn:schemas-microsoft-com:vml" xmlns:o="urn:schemas-microsoft-com:office:office" xmlns:mc="http://schemas.openxmlformats.org/markup-compatibility/2006" xmlns:wpc="http://schemas.microsoft.com/office/word/2010/wordprocessingCanvas" xmlns="" val="0"/>
                         </a:ext>
                       </a:extLst>
                     </a:blip>
@@ -362,7 +362,7 @@
                     <a:blip r:embed="rId8" cstate="print">
                       <a:extLst>
                         <a:ext uri="{28A0092B-C50C-407E-A947-70E740481C1C}">
-                          <a14:useLocalDpi xmlns="" xmlns:wpc="http://schemas.microsoft.com/office/word/2010/wordprocessingCanvas" xmlns:mc="http://schemas.openxmlformats.org/markup-compatibility/2006" xmlns:o="urn:schemas-microsoft-com:office:office" xmlns:v="urn:schemas-microsoft-com:vml" xmlns:wp14="http://schemas.microsoft.com/office/word/2010/wordprocessingDrawing" xmlns:w10="urn:schemas-microsoft-com:office:word" xmlns:w="http://schemas.openxmlformats.org/wordprocessingml/2006/main" xmlns:w14="http://schemas.microsoft.com/office/word/2010/wordml" xmlns:w15="http://schemas.microsoft.com/office/word/2012/wordml" xmlns:wpg="http://schemas.microsoft.com/office/word/2010/wordprocessingGroup" xmlns:wpi="http://schemas.microsoft.com/office/word/2010/wordprocessingInk" xmlns:wps="http://schemas.microsoft.com/office/word/2010/wordprocessingShape" xmlns:a14="http://schemas.microsoft.com/office/drawing/2010/main" val="0"/>
+                          <a14:useLocalDpi xmlns:a14="http://schemas.microsoft.com/office/drawing/2010/main" xmlns:wps="http://schemas.microsoft.com/office/word/2010/wordprocessingShape" xmlns:wpi="http://schemas.microsoft.com/office/word/2010/wordprocessingInk" xmlns:wpg="http://schemas.microsoft.com/office/word/2010/wordprocessingGroup" xmlns:w15="http://schemas.microsoft.com/office/word/2012/wordml" xmlns:w14="http://schemas.microsoft.com/office/word/2010/wordml" xmlns:w="http://schemas.openxmlformats.org/wordprocessingml/2006/main" xmlns:w10="urn:schemas-microsoft-com:office:word" xmlns:wp14="http://schemas.microsoft.com/office/word/2010/wordprocessingDrawing" xmlns:v="urn:schemas-microsoft-com:vml" xmlns:o="urn:schemas-microsoft-com:office:office" xmlns:mc="http://schemas.openxmlformats.org/markup-compatibility/2006" xmlns:wpc="http://schemas.microsoft.com/office/word/2010/wordprocessingCanvas" xmlns="" val="0"/>
                         </a:ext>
                       </a:extLst>
                     </a:blip>
@@ -500,7 +500,7 @@
             <w:rPr>
               <w:lang w:val="ru-RU"/>
             </w:rPr>
-            <w:t>Краткое описание</w:t>
+            <w:t>Обзор</w:t>
           </w:r>
         </w:p>
       </w:sdtContent>
@@ -963,6 +963,9 @@
     <w:bookmarkStart w:id="4" w:name="_Toc431289138" w:displacedByCustomXml="next"/>
     <w:sdt>
       <w:sdtPr>
+        <w:rPr>
+          <w:lang w:val="ru-RU"/>
+        </w:rPr>
         <w:alias w:val="Topic"/>
         <w:tag w:val="08c1d3a0-0a8d-46e3-9844-bc1433dc10c4"/>
         <w:id w:val="-180206333"/>
@@ -975,9 +978,21 @@
         <w:p>
           <w:pPr>
             <w:pStyle w:val="ppTopic"/>
+            <w:rPr>
+              <w:lang w:val="ru-RU"/>
+            </w:rPr>
           </w:pPr>
           <w:r>
-            <w:t>Exercise 1: Customize the Default Tile</w:t>
+            <w:rPr>
+              <w:lang w:val="ru-RU"/>
+            </w:rPr>
+            <w:t>Упражнение 1: Настройка плитки по у</w:t>
+          </w:r>
+          <w:r>
+            <w:rPr>
+              <w:lang w:val="ru-RU"/>
+            </w:rPr>
+            <w:t>молчанию</w:t>
           </w:r>
         </w:p>
       </w:sdtContent>
@@ -1127,7 +1142,14 @@
         <w:rPr>
           <w:lang w:val="ru-RU"/>
         </w:rPr>
-        <w:t xml:space="preserve"> и выберите местоположение файловой системы, в которое будет осуществлено сохранение результатов прохождения Лабораторного практикума. На диске </w:t>
+        <w:t xml:space="preserve"> и выберите местоположение файловой системы, в которое будет осуществлено сохранение результатов прохождения </w:t>
+      </w:r>
+      <w:r>
+        <w:rPr>
+          <w:lang w:val="ru-RU"/>
+        </w:rPr>
+        <w:lastRenderedPageBreak/>
+        <w:t xml:space="preserve">Лабораторного практикума. На диске </w:t>
       </w:r>
       <w:r>
         <w:rPr>
@@ -1172,7 +1194,6 @@
         <w:rPr>
           <w:lang w:val="ru-RU"/>
         </w:rPr>
-        <w:lastRenderedPageBreak/>
         <w:t xml:space="preserve">Не изменяйте настройки, установленные для </w:t>
       </w:r>
       <w:r>
@@ -1272,7 +1293,7 @@
                     <a:blip r:embed="rId9" cstate="print">
                       <a:extLst>
                         <a:ext uri="{28A0092B-C50C-407E-A947-70E740481C1C}">
-                          <a14:useLocalDpi xmlns="" xmlns:wpc="http://schemas.microsoft.com/office/word/2010/wordprocessingCanvas" xmlns:mc="http://schemas.openxmlformats.org/markup-compatibility/2006" xmlns:o="urn:schemas-microsoft-com:office:office" xmlns:v="urn:schemas-microsoft-com:vml" xmlns:wp14="http://schemas.microsoft.com/office/word/2010/wordprocessingDrawing" xmlns:w10="urn:schemas-microsoft-com:office:word" xmlns:w="http://schemas.openxmlformats.org/wordprocessingml/2006/main" xmlns:w14="http://schemas.microsoft.com/office/word/2010/wordml" xmlns:w15="http://schemas.microsoft.com/office/word/2012/wordml" xmlns:wpg="http://schemas.microsoft.com/office/word/2010/wordprocessingGroup" xmlns:wpi="http://schemas.microsoft.com/office/word/2010/wordprocessingInk" xmlns:wps="http://schemas.microsoft.com/office/word/2010/wordprocessingShape" xmlns:a14="http://schemas.microsoft.com/office/drawing/2010/main" val="0"/>
+                          <a14:useLocalDpi xmlns:a14="http://schemas.microsoft.com/office/drawing/2010/main" xmlns:wps="http://schemas.microsoft.com/office/word/2010/wordprocessingShape" xmlns:wpi="http://schemas.microsoft.com/office/word/2010/wordprocessingInk" xmlns:wpg="http://schemas.microsoft.com/office/word/2010/wordprocessingGroup" xmlns:w15="http://schemas.microsoft.com/office/word/2012/wordml" xmlns:w14="http://schemas.microsoft.com/office/word/2010/wordml" xmlns:w="http://schemas.openxmlformats.org/wordprocessingml/2006/main" xmlns:w10="urn:schemas-microsoft-com:office:word" xmlns:wp14="http://schemas.microsoft.com/office/word/2010/wordprocessingDrawing" xmlns:v="urn:schemas-microsoft-com:vml" xmlns:o="urn:schemas-microsoft-com:office:office" xmlns:mc="http://schemas.openxmlformats.org/markup-compatibility/2006" xmlns:wpc="http://schemas.microsoft.com/office/word/2010/wordprocessingCanvas" xmlns="" val="0"/>
                         </a:ext>
                       </a:extLst>
                     </a:blip>
@@ -1439,7 +1460,7 @@
                     <a:blip r:embed="rId10" cstate="print">
                       <a:extLst>
                         <a:ext uri="{28A0092B-C50C-407E-A947-70E740481C1C}">
-                          <a14:useLocalDpi xmlns="" xmlns:wpc="http://schemas.microsoft.com/office/word/2010/wordprocessingCanvas" xmlns:mc="http://schemas.openxmlformats.org/markup-compatibility/2006" xmlns:o="urn:schemas-microsoft-com:office:office" xmlns:v="urn:schemas-microsoft-com:vml" xmlns:wp14="http://schemas.microsoft.com/office/word/2010/wordprocessingDrawing" xmlns:w10="urn:schemas-microsoft-com:office:word" xmlns:w="http://schemas.openxmlformats.org/wordprocessingml/2006/main" xmlns:w14="http://schemas.microsoft.com/office/word/2010/wordml" xmlns:w15="http://schemas.microsoft.com/office/word/2012/wordml" xmlns:wpg="http://schemas.microsoft.com/office/word/2010/wordprocessingGroup" xmlns:wpi="http://schemas.microsoft.com/office/word/2010/wordprocessingInk" xmlns:wps="http://schemas.microsoft.com/office/word/2010/wordprocessingShape" xmlns:a14="http://schemas.microsoft.com/office/drawing/2010/main" val="0"/>
+                          <a14:useLocalDpi xmlns:a14="http://schemas.microsoft.com/office/drawing/2010/main" xmlns:wps="http://schemas.microsoft.com/office/word/2010/wordprocessingShape" xmlns:wpi="http://schemas.microsoft.com/office/word/2010/wordprocessingInk" xmlns:wpg="http://schemas.microsoft.com/office/word/2010/wordprocessingGroup" xmlns:w15="http://schemas.microsoft.com/office/word/2012/wordml" xmlns:w14="http://schemas.microsoft.com/office/word/2010/wordml" xmlns:w="http://schemas.openxmlformats.org/wordprocessingml/2006/main" xmlns:w10="urn:schemas-microsoft-com:office:word" xmlns:wp14="http://schemas.microsoft.com/office/word/2010/wordprocessingDrawing" xmlns:v="urn:schemas-microsoft-com:vml" xmlns:o="urn:schemas-microsoft-com:office:office" xmlns:mc="http://schemas.openxmlformats.org/markup-compatibility/2006" xmlns:wpc="http://schemas.microsoft.com/office/word/2010/wordprocessingCanvas" xmlns="" val="0"/>
                         </a:ext>
                       </a:extLst>
                     </a:blip>
@@ -1519,6 +1540,7 @@
         <w:rPr>
           <w:lang w:val="ru-RU"/>
         </w:rPr>
+        <w:lastRenderedPageBreak/>
         <w:t>Сконфигурируйте свое приложение таким образом, чтобы оно запускалось на Local Machine (Локальном компьютере).</w:t>
       </w:r>
     </w:p>
@@ -1533,7 +1555,6 @@
         <w:rPr>
           <w:lang w:val="ru-RU"/>
         </w:rPr>
-        <w:lastRenderedPageBreak/>
         <w:t xml:space="preserve">Создайте и запустите свое приложение. Вы увидите окно Blank App со счетчиком частоты кадров, </w:t>
       </w:r>
       <w:proofErr w:type="gramStart"/>
@@ -1582,7 +1603,7 @@
                     <a:blip r:embed="rId11" cstate="print">
                       <a:extLst>
                         <a:ext uri="{28A0092B-C50C-407E-A947-70E740481C1C}">
-                          <a14:useLocalDpi xmlns="" xmlns:wpc="http://schemas.microsoft.com/office/word/2010/wordprocessingCanvas" xmlns:mc="http://schemas.openxmlformats.org/markup-compatibility/2006" xmlns:o="urn:schemas-microsoft-com:office:office" xmlns:v="urn:schemas-microsoft-com:vml" xmlns:wp14="http://schemas.microsoft.com/office/word/2010/wordprocessingDrawing" xmlns:w10="urn:schemas-microsoft-com:office:word" xmlns:w="http://schemas.openxmlformats.org/wordprocessingml/2006/main" xmlns:w14="http://schemas.microsoft.com/office/word/2010/wordml" xmlns:w15="http://schemas.microsoft.com/office/word/2012/wordml" xmlns:wpg="http://schemas.microsoft.com/office/word/2010/wordprocessingGroup" xmlns:wpi="http://schemas.microsoft.com/office/word/2010/wordprocessingInk" xmlns:wps="http://schemas.microsoft.com/office/word/2010/wordprocessingShape" xmlns:a14="http://schemas.microsoft.com/office/drawing/2010/main" val="0"/>
+                          <a14:useLocalDpi xmlns:a14="http://schemas.microsoft.com/office/drawing/2010/main" xmlns:wps="http://schemas.microsoft.com/office/word/2010/wordprocessingShape" xmlns:wpi="http://schemas.microsoft.com/office/word/2010/wordprocessingInk" xmlns:wpg="http://schemas.microsoft.com/office/word/2010/wordprocessingGroup" xmlns:w15="http://schemas.microsoft.com/office/word/2012/wordml" xmlns:w14="http://schemas.microsoft.com/office/word/2010/wordml" xmlns:w="http://schemas.openxmlformats.org/wordprocessingml/2006/main" xmlns:w10="urn:schemas-microsoft-com:office:word" xmlns:wp14="http://schemas.microsoft.com/office/word/2010/wordprocessingDrawing" xmlns:v="urn:schemas-microsoft-com:vml" xmlns:o="urn:schemas-microsoft-com:office:office" xmlns:mc="http://schemas.openxmlformats.org/markup-compatibility/2006" xmlns:wpc="http://schemas.microsoft.com/office/word/2010/wordprocessingCanvas" xmlns="" val="0"/>
                         </a:ext>
                       </a:extLst>
                     </a:blip>
@@ -1792,7 +1813,14 @@
         <w:rPr>
           <w:lang w:val="ru-RU"/>
         </w:rPr>
-        <w:t>При создании нового проекта в папке Assets создаются общие активы плитки. Чтобы отметить свое приложение, вы можете заменить общие активы, представленные в шаблоне Blank App, на собственные логотипы. Визуальные активы могут иметь место в соответствии с различными масштабными коэффициентами относительно плотности пикселей экрана. Если вы используете изображения только в соответствии с одним масштабным коэффициентом, то рекомендуется применять изображение в масштабе 200 (200% от исходного размера на стандартном устройстве с 96 dpi), что должно привести к хорошим результатам, поскольку Windows масштабирует изображения с целью идеального размещения относительно плотности экранов различных устройств. Вы можете представить изображения, выполненные при нескольких масштабных коэффициентах, для достижения наилучших результатов при различной плотности экрана.</w:t>
+        <w:t xml:space="preserve">При создании нового проекта в папке Assets создаются общие активы плитки. Чтобы отметить свое приложение, вы можете заменить общие активы, представленные в шаблоне Blank App, на собственные логотипы. Визуальные активы могут иметь место в соответствии с различными масштабными коэффициентами относительно плотности пикселей экрана. Если вы используете изображения только в соответствии с одним масштабным коэффициентом, то рекомендуется применять изображение в масштабе 200 (200% от исходного размера на стандартном устройстве с 96 dpi), что должно привести к хорошим результатам, поскольку Windows масштабирует </w:t>
+      </w:r>
+      <w:r>
+        <w:rPr>
+          <w:lang w:val="ru-RU"/>
+        </w:rPr>
+        <w:lastRenderedPageBreak/>
+        <w:t>изображения с целью идеального размещения относительно плотности экранов различных устройств. Вы можете представить изображения, выполненные при нескольких масштабных коэффициентах, для достижения наилучших результатов при различной плотности экрана.</w:t>
       </w:r>
     </w:p>
     <w:p>
@@ -1810,7 +1838,6 @@
         <w:rPr>
           <w:lang w:val="ru-RU"/>
         </w:rPr>
-        <w:lastRenderedPageBreak/>
         <w:t xml:space="preserve"> В рамках данной задачи вы сможете добавить активы отмеченных изображений при масштабе 200 в приложение с целью их отображения на плитках по умолчанию.</w:t>
       </w:r>
     </w:p>
@@ -2130,7 +2157,14 @@
         <w:rPr>
           <w:lang w:val="ru-RU"/>
         </w:rPr>
-        <w:t xml:space="preserve"> и выберите файл-изображение </w:t>
+        <w:t xml:space="preserve"> и </w:t>
+      </w:r>
+      <w:r>
+        <w:rPr>
+          <w:lang w:val="ru-RU"/>
+        </w:rPr>
+        <w:lastRenderedPageBreak/>
+        <w:t xml:space="preserve">выберите файл-изображение </w:t>
       </w:r>
       <w:r>
         <w:rPr>
@@ -2177,7 +2211,6 @@
           <w:noProof/>
           <w:lang w:val="ru-RU" w:eastAsia="ru-RU"/>
         </w:rPr>
-        <w:lastRenderedPageBreak/>
         <w:drawing>
           <wp:inline distT="0" distB="0" distL="0" distR="0">
             <wp:extent cx="3564706" cy="2382442"/>
@@ -2197,7 +2230,7 @@
                     <a:blip r:embed="rId13" cstate="print">
                       <a:extLst>
                         <a:ext uri="{28A0092B-C50C-407E-A947-70E740481C1C}">
-                          <a14:useLocalDpi xmlns="" xmlns:wpc="http://schemas.microsoft.com/office/word/2010/wordprocessingCanvas" xmlns:mc="http://schemas.openxmlformats.org/markup-compatibility/2006" xmlns:o="urn:schemas-microsoft-com:office:office" xmlns:v="urn:schemas-microsoft-com:vml" xmlns:wp14="http://schemas.microsoft.com/office/word/2010/wordprocessingDrawing" xmlns:w10="urn:schemas-microsoft-com:office:word" xmlns:w="http://schemas.openxmlformats.org/wordprocessingml/2006/main" xmlns:w14="http://schemas.microsoft.com/office/word/2010/wordml" xmlns:w15="http://schemas.microsoft.com/office/word/2012/wordml" xmlns:wpg="http://schemas.microsoft.com/office/word/2010/wordprocessingGroup" xmlns:wpi="http://schemas.microsoft.com/office/word/2010/wordprocessingInk" xmlns:wps="http://schemas.microsoft.com/office/word/2010/wordprocessingShape" xmlns:a14="http://schemas.microsoft.com/office/drawing/2010/main" val="0"/>
+                          <a14:useLocalDpi xmlns:a14="http://schemas.microsoft.com/office/drawing/2010/main" xmlns:wps="http://schemas.microsoft.com/office/word/2010/wordprocessingShape" xmlns:wpi="http://schemas.microsoft.com/office/word/2010/wordprocessingInk" xmlns:wpg="http://schemas.microsoft.com/office/word/2010/wordprocessingGroup" xmlns:w15="http://schemas.microsoft.com/office/word/2012/wordml" xmlns:w14="http://schemas.microsoft.com/office/word/2010/wordml" xmlns:w="http://schemas.openxmlformats.org/wordprocessingml/2006/main" xmlns:w10="urn:schemas-microsoft-com:office:word" xmlns:wp14="http://schemas.microsoft.com/office/word/2010/wordprocessingDrawing" xmlns:v="urn:schemas-microsoft-com:vml" xmlns:o="urn:schemas-microsoft-com:office:office" xmlns:mc="http://schemas.openxmlformats.org/markup-compatibility/2006" xmlns:wpc="http://schemas.microsoft.com/office/word/2010/wordprocessingCanvas" xmlns="" val="0"/>
                         </a:ext>
                       </a:extLst>
                     </a:blip>
@@ -2425,6 +2458,7 @@
           <w:noProof/>
           <w:lang w:val="ru-RU" w:eastAsia="ru-RU"/>
         </w:rPr>
+        <w:lastRenderedPageBreak/>
         <w:drawing>
           <wp:inline distT="0" distB="0" distL="0" distR="0">
             <wp:extent cx="2089554" cy="2382442"/>
@@ -2444,7 +2478,7 @@
                     <a:blip r:embed="rId14" cstate="print">
                       <a:extLst>
                         <a:ext uri="{28A0092B-C50C-407E-A947-70E740481C1C}">
-                          <a14:useLocalDpi xmlns="" xmlns:wpc="http://schemas.microsoft.com/office/word/2010/wordprocessingCanvas" xmlns:mc="http://schemas.openxmlformats.org/markup-compatibility/2006" xmlns:o="urn:schemas-microsoft-com:office:office" xmlns:v="urn:schemas-microsoft-com:vml" xmlns:wp14="http://schemas.microsoft.com/office/word/2010/wordprocessingDrawing" xmlns:w10="urn:schemas-microsoft-com:office:word" xmlns:w="http://schemas.openxmlformats.org/wordprocessingml/2006/main" xmlns:w14="http://schemas.microsoft.com/office/word/2010/wordml" xmlns:w15="http://schemas.microsoft.com/office/word/2012/wordml" xmlns:wpg="http://schemas.microsoft.com/office/word/2010/wordprocessingGroup" xmlns:wpi="http://schemas.microsoft.com/office/word/2010/wordprocessingInk" xmlns:wps="http://schemas.microsoft.com/office/word/2010/wordprocessingShape" xmlns:a14="http://schemas.microsoft.com/office/drawing/2010/main" val="0"/>
+                          <a14:useLocalDpi xmlns:a14="http://schemas.microsoft.com/office/drawing/2010/main" xmlns:wps="http://schemas.microsoft.com/office/word/2010/wordprocessingShape" xmlns:wpi="http://schemas.microsoft.com/office/word/2010/wordprocessingInk" xmlns:wpg="http://schemas.microsoft.com/office/word/2010/wordprocessingGroup" xmlns:w15="http://schemas.microsoft.com/office/word/2012/wordml" xmlns:w14="http://schemas.microsoft.com/office/word/2010/wordml" xmlns:w="http://schemas.openxmlformats.org/wordprocessingml/2006/main" xmlns:w10="urn:schemas-microsoft-com:office:word" xmlns:wp14="http://schemas.microsoft.com/office/word/2010/wordprocessingDrawing" xmlns:v="urn:schemas-microsoft-com:vml" xmlns:o="urn:schemas-microsoft-com:office:office" xmlns:mc="http://schemas.openxmlformats.org/markup-compatibility/2006" xmlns:wpc="http://schemas.microsoft.com/office/word/2010/wordprocessingCanvas" xmlns="" val="0"/>
                         </a:ext>
                       </a:extLst>
                     </a:blip>
@@ -2542,7 +2576,6 @@
         <w:rPr>
           <w:lang w:val="ru-RU"/>
         </w:rPr>
-        <w:lastRenderedPageBreak/>
         <w:t xml:space="preserve">Ваша плитка по умолчанию появится в Start menu с активами логотипов и цветом фона, который вы выбрали в редакторе манифестов. Щелкните правой кнопкой мыши на плитку и используйте опцию </w:t>
       </w:r>
       <w:r>
@@ -2596,7 +2629,7 @@
                     <a:blip r:embed="rId15" cstate="print">
                       <a:extLst>
                         <a:ext uri="{28A0092B-C50C-407E-A947-70E740481C1C}">
-                          <a14:useLocalDpi xmlns="" xmlns:wpc="http://schemas.microsoft.com/office/word/2010/wordprocessingCanvas" xmlns:mc="http://schemas.openxmlformats.org/markup-compatibility/2006" xmlns:o="urn:schemas-microsoft-com:office:office" xmlns:v="urn:schemas-microsoft-com:vml" xmlns:wp14="http://schemas.microsoft.com/office/word/2010/wordprocessingDrawing" xmlns:w10="urn:schemas-microsoft-com:office:word" xmlns:w="http://schemas.openxmlformats.org/wordprocessingml/2006/main" xmlns:w14="http://schemas.microsoft.com/office/word/2010/wordml" xmlns:w15="http://schemas.microsoft.com/office/word/2012/wordml" xmlns:wpg="http://schemas.microsoft.com/office/word/2010/wordprocessingGroup" xmlns:wpi="http://schemas.microsoft.com/office/word/2010/wordprocessingInk" xmlns:wps="http://schemas.microsoft.com/office/word/2010/wordprocessingShape" xmlns:a14="http://schemas.microsoft.com/office/drawing/2010/main" val="0"/>
+                          <a14:useLocalDpi xmlns:a14="http://schemas.microsoft.com/office/drawing/2010/main" xmlns:wps="http://schemas.microsoft.com/office/word/2010/wordprocessingShape" xmlns:wpi="http://schemas.microsoft.com/office/word/2010/wordprocessingInk" xmlns:wpg="http://schemas.microsoft.com/office/word/2010/wordprocessingGroup" xmlns:w15="http://schemas.microsoft.com/office/word/2012/wordml" xmlns:w14="http://schemas.microsoft.com/office/word/2010/wordml" xmlns:w="http://schemas.openxmlformats.org/wordprocessingml/2006/main" xmlns:w10="urn:schemas-microsoft-com:office:word" xmlns:wp14="http://schemas.microsoft.com/office/word/2010/wordprocessingDrawing" xmlns:v="urn:schemas-microsoft-com:vml" xmlns:o="urn:schemas-microsoft-com:office:office" xmlns:mc="http://schemas.openxmlformats.org/markup-compatibility/2006" xmlns:wpc="http://schemas.microsoft.com/office/word/2010/wordprocessingCanvas" xmlns="" val="0"/>
                         </a:ext>
                       </a:extLst>
                     </a:blip>
@@ -2736,6 +2769,7 @@
         <w:rPr>
           <w:lang w:val="ru-RU"/>
         </w:rPr>
+        <w:lastRenderedPageBreak/>
         <w:t>Счетчик уведомления плитки является отличным способом для отображения информации на экран Glance Screen, в частности, для подсчета новых элементов. Вы можете обновить счетчик уведомлений для плитки по умолчанию, что представляет собой быстрый и легкий способ в плане добавления дополнительной информации на начальном экране.</w:t>
       </w:r>
     </w:p>
@@ -2965,7 +2999,6 @@
         <w:rPr>
           <w:lang w:val="ru-RU"/>
         </w:rPr>
-        <w:lastRenderedPageBreak/>
         <w:t xml:space="preserve">    }</w:t>
       </w:r>
     </w:p>
@@ -3363,6 +3396,7 @@
         <w:rPr>
           <w:lang w:val="ru-RU"/>
         </w:rPr>
+        <w:lastRenderedPageBreak/>
         <w:t>}</w:t>
       </w:r>
     </w:p>
@@ -3778,7 +3812,7 @@
                     <a:blip r:embed="rId14" cstate="print">
                       <a:extLst>
                         <a:ext uri="{28A0092B-C50C-407E-A947-70E740481C1C}">
-                          <a14:useLocalDpi xmlns="" xmlns:wpc="http://schemas.microsoft.com/office/word/2010/wordprocessingCanvas" xmlns:mc="http://schemas.openxmlformats.org/markup-compatibility/2006" xmlns:o="urn:schemas-microsoft-com:office:office" xmlns:v="urn:schemas-microsoft-com:vml" xmlns:wp14="http://schemas.microsoft.com/office/word/2010/wordprocessingDrawing" xmlns:w10="urn:schemas-microsoft-com:office:word" xmlns:w="http://schemas.openxmlformats.org/wordprocessingml/2006/main" xmlns:w14="http://schemas.microsoft.com/office/word/2010/wordml" xmlns:w15="http://schemas.microsoft.com/office/word/2012/wordml" xmlns:wpg="http://schemas.microsoft.com/office/word/2010/wordprocessingGroup" xmlns:wpi="http://schemas.microsoft.com/office/word/2010/wordprocessingInk" xmlns:wps="http://schemas.microsoft.com/office/word/2010/wordprocessingShape" xmlns:a14="http://schemas.microsoft.com/office/drawing/2010/main" val="0"/>
+                          <a14:useLocalDpi xmlns:a14="http://schemas.microsoft.com/office/drawing/2010/main" xmlns:wps="http://schemas.microsoft.com/office/word/2010/wordprocessingShape" xmlns:wpi="http://schemas.microsoft.com/office/word/2010/wordprocessingInk" xmlns:wpg="http://schemas.microsoft.com/office/word/2010/wordprocessingGroup" xmlns:w15="http://schemas.microsoft.com/office/word/2012/wordml" xmlns:w14="http://schemas.microsoft.com/office/word/2010/wordml" xmlns:w="http://schemas.openxmlformats.org/wordprocessingml/2006/main" xmlns:w10="urn:schemas-microsoft-com:office:word" xmlns:wp14="http://schemas.microsoft.com/office/word/2010/wordprocessingDrawing" xmlns:v="urn:schemas-microsoft-com:vml" xmlns:o="urn:schemas-microsoft-com:office:office" xmlns:mc="http://schemas.openxmlformats.org/markup-compatibility/2006" xmlns:wpc="http://schemas.microsoft.com/office/word/2010/wordprocessingCanvas" xmlns="" val="0"/>
                         </a:ext>
                       </a:extLst>
                     </a:blip>
@@ -3866,6 +3900,7 @@
         <w:rPr>
           <w:lang w:val="ru-RU"/>
         </w:rPr>
+        <w:lastRenderedPageBreak/>
         <w:t>Закрепите свое приложение в Start menu (Начальном меню).</w:t>
       </w:r>
     </w:p>
@@ -3980,7 +4015,6 @@
         <w:rPr>
           <w:lang w:val="ru-RU"/>
         </w:rPr>
-        <w:lastRenderedPageBreak/>
         <w:t xml:space="preserve">«Живых плитки» в Windows 10 используют адаптивные шаблоны, чтобы доставить контент, </w:t>
       </w:r>
       <w:proofErr w:type="gramStart"/>
@@ -4214,7 +4248,6 @@
       <w:r>
         <w:rPr>
           <w:color w:val="FF0000"/>
-          <w:lang w:val="ru-RU"/>
         </w:rPr>
         <w:t xml:space="preserve">        </w:t>
       </w:r>
@@ -4264,6 +4297,7 @@
         <w:rPr>
           <w:color w:val="FF0000"/>
         </w:rPr>
+        <w:lastRenderedPageBreak/>
         <w:t xml:space="preserve">        </w:t>
       </w:r>
       <w:proofErr w:type="gramStart"/>
@@ -4449,7 +4483,6 @@
         <w:rPr>
           <w:lang w:val="ru-RU"/>
         </w:rPr>
-        <w:lastRenderedPageBreak/>
         <w:t>C#</w:t>
       </w:r>
     </w:p>
@@ -4633,9 +4666,6 @@
         <w:pStyle w:val="ppCode"/>
       </w:pPr>
       <w:r>
-        <w:rPr>
-          <w:lang w:val="ru-RU"/>
-        </w:rPr>
         <w:t xml:space="preserve">                </w:t>
       </w:r>
       <w:r>
@@ -4780,9 +4810,7 @@
         <w:pStyle w:val="ppCode"/>
       </w:pPr>
       <w:r>
-        <w:rPr>
-          <w:lang w:val="ru-RU"/>
-        </w:rPr>
+        <w:lastRenderedPageBreak/>
         <w:t xml:space="preserve">                </w:t>
       </w:r>
       <w:r>
@@ -4975,7 +5003,6 @@
         <w:rPr>
           <w:lang w:val="ru-RU"/>
         </w:rPr>
-        <w:lastRenderedPageBreak/>
         <w:t xml:space="preserve">    xmlDoc.LoadXml(xDoc.ToString());</w:t>
       </w:r>
     </w:p>
@@ -5290,6 +5317,7 @@
         <w:rPr>
           <w:lang w:val="ru-RU"/>
         </w:rPr>
+        <w:lastRenderedPageBreak/>
         <w:t>C#</w:t>
       </w:r>
     </w:p>
@@ -5486,7 +5514,6 @@
           <w:b/>
           <w:lang w:val="ru-RU"/>
         </w:rPr>
-        <w:lastRenderedPageBreak/>
         <w:t>Примечание:</w:t>
       </w:r>
       <w:r>
@@ -5610,7 +5637,7 @@
                     <a:blip r:embed="rId18" cstate="print">
                       <a:extLst>
                         <a:ext uri="{28A0092B-C50C-407E-A947-70E740481C1C}">
-                          <a14:useLocalDpi xmlns="" xmlns:wpc="http://schemas.microsoft.com/office/word/2010/wordprocessingCanvas" xmlns:mc="http://schemas.openxmlformats.org/markup-compatibility/2006" xmlns:o="urn:schemas-microsoft-com:office:office" xmlns:v="urn:schemas-microsoft-com:vml" xmlns:wp14="http://schemas.microsoft.com/office/word/2010/wordprocessingDrawing" xmlns:w10="urn:schemas-microsoft-com:office:word" xmlns:w="http://schemas.openxmlformats.org/wordprocessingml/2006/main" xmlns:w14="http://schemas.microsoft.com/office/word/2010/wordml" xmlns:w15="http://schemas.microsoft.com/office/word/2012/wordml" xmlns:wpg="http://schemas.microsoft.com/office/word/2010/wordprocessingGroup" xmlns:wpi="http://schemas.microsoft.com/office/word/2010/wordprocessingInk" xmlns:wps="http://schemas.microsoft.com/office/word/2010/wordprocessingShape" xmlns:a14="http://schemas.microsoft.com/office/drawing/2010/main" val="0"/>
+                          <a14:useLocalDpi xmlns:a14="http://schemas.microsoft.com/office/drawing/2010/main" xmlns:wps="http://schemas.microsoft.com/office/word/2010/wordprocessingShape" xmlns:wpi="http://schemas.microsoft.com/office/word/2010/wordprocessingInk" xmlns:wpg="http://schemas.microsoft.com/office/word/2010/wordprocessingGroup" xmlns:w15="http://schemas.microsoft.com/office/word/2012/wordml" xmlns:w14="http://schemas.microsoft.com/office/word/2010/wordml" xmlns:w="http://schemas.openxmlformats.org/wordprocessingml/2006/main" xmlns:w10="urn:schemas-microsoft-com:office:word" xmlns:wp14="http://schemas.microsoft.com/office/word/2010/wordprocessingDrawing" xmlns:v="urn:schemas-microsoft-com:vml" xmlns:o="urn:schemas-microsoft-com:office:office" xmlns:mc="http://schemas.openxmlformats.org/markup-compatibility/2006" xmlns:wpc="http://schemas.microsoft.com/office/word/2010/wordprocessingCanvas" xmlns="" val="0"/>
                         </a:ext>
                       </a:extLst>
                     </a:blip>
@@ -5756,6 +5783,7 @@
           <w:noProof/>
           <w:lang w:val="ru-RU" w:eastAsia="ru-RU"/>
         </w:rPr>
+        <w:lastRenderedPageBreak/>
         <w:drawing>
           <wp:inline distT="0" distB="0" distL="0" distR="0">
             <wp:extent cx="2089554" cy="2085154"/>
@@ -5775,7 +5803,7 @@
                     <a:blip r:embed="rId19" cstate="print">
                       <a:extLst>
                         <a:ext uri="{28A0092B-C50C-407E-A947-70E740481C1C}">
-                          <a14:useLocalDpi xmlns="" xmlns:wpc="http://schemas.microsoft.com/office/word/2010/wordprocessingCanvas" xmlns:mc="http://schemas.openxmlformats.org/markup-compatibility/2006" xmlns:o="urn:schemas-microsoft-com:office:office" xmlns:v="urn:schemas-microsoft-com:vml" xmlns:wp14="http://schemas.microsoft.com/office/word/2010/wordprocessingDrawing" xmlns:w10="urn:schemas-microsoft-com:office:word" xmlns:w="http://schemas.openxmlformats.org/wordprocessingml/2006/main" xmlns:w14="http://schemas.microsoft.com/office/word/2010/wordml" xmlns:w15="http://schemas.microsoft.com/office/word/2012/wordml" xmlns:wpg="http://schemas.microsoft.com/office/word/2010/wordprocessingGroup" xmlns:wpi="http://schemas.microsoft.com/office/word/2010/wordprocessingInk" xmlns:wps="http://schemas.microsoft.com/office/word/2010/wordprocessingShape" xmlns:a14="http://schemas.microsoft.com/office/drawing/2010/main" val="0"/>
+                          <a14:useLocalDpi xmlns:a14="http://schemas.microsoft.com/office/drawing/2010/main" xmlns:wps="http://schemas.microsoft.com/office/word/2010/wordprocessingShape" xmlns:wpi="http://schemas.microsoft.com/office/word/2010/wordprocessingInk" xmlns:wpg="http://schemas.microsoft.com/office/word/2010/wordprocessingGroup" xmlns:w15="http://schemas.microsoft.com/office/word/2012/wordml" xmlns:w14="http://schemas.microsoft.com/office/word/2010/wordml" xmlns:w="http://schemas.openxmlformats.org/wordprocessingml/2006/main" xmlns:w10="urn:schemas-microsoft-com:office:word" xmlns:wp14="http://schemas.microsoft.com/office/word/2010/wordprocessingDrawing" xmlns:v="urn:schemas-microsoft-com:vml" xmlns:o="urn:schemas-microsoft-com:office:office" xmlns:mc="http://schemas.openxmlformats.org/markup-compatibility/2006" xmlns:wpc="http://schemas.microsoft.com/office/word/2010/wordprocessingCanvas" xmlns="" val="0"/>
                         </a:ext>
                       </a:extLst>
                     </a:blip>
@@ -5873,7 +5901,6 @@
         <w:rPr>
           <w:lang w:val="ru-RU"/>
         </w:rPr>
-        <w:lastRenderedPageBreak/>
         <w:t>Отключите отладку и вернитесь в Visual Studio.</w:t>
       </w:r>
     </w:p>
@@ -6136,7 +6163,6 @@
       <w:r>
         <w:rPr>
           <w:color w:val="FF0000"/>
-          <w:lang w:val="ru-RU"/>
         </w:rPr>
         <w:t xml:space="preserve">        </w:t>
       </w:r>
@@ -6182,6 +6208,7 @@
           <w:color w:val="FF0000"/>
           <w:lang w:val="ru-RU"/>
         </w:rPr>
+        <w:lastRenderedPageBreak/>
         <w:t xml:space="preserve">        )</w:t>
       </w:r>
     </w:p>
@@ -6366,7 +6393,6 @@
           <w:color w:val="FF0000"/>
           <w:lang w:val="ru-RU"/>
         </w:rPr>
-        <w:lastRenderedPageBreak/>
         <w:t xml:space="preserve">            new XElement("text", primaryTile.message2, new XAttribute("hint-style", "captionsubtle"), new XAttribute("hint-wrap", true), new XAttribute("hint-maxLines", 3))</w:t>
       </w:r>
     </w:p>
@@ -6396,7 +6422,6 @@
       <w:r>
         <w:rPr>
           <w:color w:val="FF0000"/>
-          <w:lang w:val="ru-RU"/>
         </w:rPr>
         <w:t xml:space="preserve">        </w:t>
       </w:r>
@@ -6616,6 +6641,7 @@
           <w:noProof/>
           <w:lang w:val="ru-RU" w:eastAsia="ru-RU"/>
         </w:rPr>
+        <w:lastRenderedPageBreak/>
         <w:drawing>
           <wp:inline distT="0" distB="0" distL="0" distR="0">
             <wp:extent cx="2080764" cy="2085154"/>
@@ -6635,7 +6661,7 @@
                     <a:blip r:embed="rId20" cstate="print">
                       <a:extLst>
                         <a:ext uri="{28A0092B-C50C-407E-A947-70E740481C1C}">
-                          <a14:useLocalDpi xmlns="" xmlns:wpc="http://schemas.microsoft.com/office/word/2010/wordprocessingCanvas" xmlns:mc="http://schemas.openxmlformats.org/markup-compatibility/2006" xmlns:o="urn:schemas-microsoft-com:office:office" xmlns:v="urn:schemas-microsoft-com:vml" xmlns:wp14="http://schemas.microsoft.com/office/word/2010/wordprocessingDrawing" xmlns:w10="urn:schemas-microsoft-com:office:word" xmlns:w="http://schemas.openxmlformats.org/wordprocessingml/2006/main" xmlns:w14="http://schemas.microsoft.com/office/word/2010/wordml" xmlns:w15="http://schemas.microsoft.com/office/word/2012/wordml" xmlns:wpg="http://schemas.microsoft.com/office/word/2010/wordprocessingGroup" xmlns:wpi="http://schemas.microsoft.com/office/word/2010/wordprocessingInk" xmlns:wps="http://schemas.microsoft.com/office/word/2010/wordprocessingShape" xmlns:a14="http://schemas.microsoft.com/office/drawing/2010/main" val="0"/>
+                          <a14:useLocalDpi xmlns:a14="http://schemas.microsoft.com/office/drawing/2010/main" xmlns:wps="http://schemas.microsoft.com/office/word/2010/wordprocessingShape" xmlns:wpi="http://schemas.microsoft.com/office/word/2010/wordprocessingInk" xmlns:wpg="http://schemas.microsoft.com/office/word/2010/wordprocessingGroup" xmlns:w15="http://schemas.microsoft.com/office/word/2012/wordml" xmlns:w14="http://schemas.microsoft.com/office/word/2010/wordml" xmlns:w="http://schemas.openxmlformats.org/wordprocessingml/2006/main" xmlns:w10="urn:schemas-microsoft-com:office:word" xmlns:wp14="http://schemas.microsoft.com/office/word/2010/wordprocessingDrawing" xmlns:v="urn:schemas-microsoft-com:vml" xmlns:o="urn:schemas-microsoft-com:office:office" xmlns:mc="http://schemas.openxmlformats.org/markup-compatibility/2006" xmlns:wpc="http://schemas.microsoft.com/office/word/2010/wordprocessingCanvas" xmlns="" val="0"/>
                         </a:ext>
                       </a:extLst>
                     </a:blip>
@@ -6736,7 +6762,6 @@
           <w:noProof/>
           <w:lang w:val="ru-RU" w:eastAsia="ru-RU"/>
         </w:rPr>
-        <w:lastRenderedPageBreak/>
         <w:drawing>
           <wp:inline distT="0" distB="0" distL="0" distR="0">
             <wp:extent cx="2154555" cy="2906869"/>
@@ -6756,7 +6781,7 @@
                     <a:blip r:embed="rId21" cstate="print">
                       <a:extLst>
                         <a:ext uri="{28A0092B-C50C-407E-A947-70E740481C1C}">
-                          <a14:useLocalDpi xmlns="" xmlns:wpc="http://schemas.microsoft.com/office/word/2010/wordprocessingCanvas" xmlns:mc="http://schemas.openxmlformats.org/markup-compatibility/2006" xmlns:o="urn:schemas-microsoft-com:office:office" xmlns:v="urn:schemas-microsoft-com:vml" xmlns:wp14="http://schemas.microsoft.com/office/word/2010/wordprocessingDrawing" xmlns:w10="urn:schemas-microsoft-com:office:word" xmlns:w="http://schemas.openxmlformats.org/wordprocessingml/2006/main" xmlns:w14="http://schemas.microsoft.com/office/word/2010/wordml" xmlns:w15="http://schemas.microsoft.com/office/word/2012/wordml" xmlns:wpg="http://schemas.microsoft.com/office/word/2010/wordprocessingGroup" xmlns:wpi="http://schemas.microsoft.com/office/word/2010/wordprocessingInk" xmlns:wps="http://schemas.microsoft.com/office/word/2010/wordprocessingShape" xmlns:a14="http://schemas.microsoft.com/office/drawing/2010/main" val="0"/>
+                          <a14:useLocalDpi xmlns:a14="http://schemas.microsoft.com/office/drawing/2010/main" xmlns:wps="http://schemas.microsoft.com/office/word/2010/wordprocessingShape" xmlns:wpi="http://schemas.microsoft.com/office/word/2010/wordprocessingInk" xmlns:wpg="http://schemas.microsoft.com/office/word/2010/wordprocessingGroup" xmlns:w15="http://schemas.microsoft.com/office/word/2012/wordml" xmlns:w14="http://schemas.microsoft.com/office/word/2010/wordml" xmlns:w="http://schemas.openxmlformats.org/wordprocessingml/2006/main" xmlns:w10="urn:schemas-microsoft-com:office:word" xmlns:wp14="http://schemas.microsoft.com/office/word/2010/wordprocessingDrawing" xmlns:v="urn:schemas-microsoft-com:vml" xmlns:o="urn:schemas-microsoft-com:office:office" xmlns:mc="http://schemas.openxmlformats.org/markup-compatibility/2006" xmlns:wpc="http://schemas.microsoft.com/office/word/2010/wordprocessingCanvas" xmlns="" val="0"/>
                         </a:ext>
                       </a:extLst>
                     </a:blip>
@@ -6898,6 +6923,7 @@
         <w:rPr>
           <w:lang w:val="ru-RU"/>
         </w:rPr>
+        <w:lastRenderedPageBreak/>
         <w:t>Упражнение 3: Интерактивное всплывающее уведомление (Toast)</w:t>
       </w:r>
       <w:bookmarkEnd w:id="14"/>
@@ -6934,14 +6960,7 @@
         <w:rPr>
           <w:lang w:val="ru-RU"/>
         </w:rPr>
-        <w:t xml:space="preserve">Всплывающее уведомление (toast) позволит вам отметить элемент в качестве </w:t>
-      </w:r>
-      <w:r>
-        <w:rPr>
-          <w:lang w:val="ru-RU"/>
-        </w:rPr>
-        <w:lastRenderedPageBreak/>
-        <w:t>завершенного или не завершенного, ставший впоследствии видимым при обновлении главной страницы приложения.</w:t>
+        <w:t>Всплывающее уведомление (toast) позволит вам отметить элемент в качестве завершенного или не завершенного, ставший впоследствии видимым при обновлении главной страницы приложения.</w:t>
       </w:r>
       <w:proofErr w:type="gramEnd"/>
     </w:p>
@@ -7320,6 +7339,7 @@
           <w:color w:val="FF0000"/>
           <w:lang w:val="ru-RU"/>
         </w:rPr>
+        <w:lastRenderedPageBreak/>
         <w:t xml:space="preserve">        </w:t>
       </w:r>
       <w:proofErr w:type="gramStart"/>
@@ -7601,7 +7621,6 @@
           <w:color w:val="FF0000"/>
           <w:lang w:val="ru-RU"/>
         </w:rPr>
-        <w:lastRenderedPageBreak/>
         <w:t xml:space="preserve">                    </w:t>
       </w:r>
       <w:proofErr w:type="gramStart"/>
@@ -7928,7 +7947,14 @@
         <w:rPr>
           <w:lang w:val="ru-RU"/>
         </w:rPr>
-        <w:t xml:space="preserve"> подразумевает, что данные действия не приведут к запуску приложения. Для ознакомления с более подробной информацией о XML-схеме всплывающих уведомлений (Toast) посетите следующую страницу: </w:t>
+        <w:t xml:space="preserve"> подразумевает, что данные действия не приведут к запуску приложения. Для ознакомления с </w:t>
+      </w:r>
+      <w:r>
+        <w:rPr>
+          <w:lang w:val="ru-RU"/>
+        </w:rPr>
+        <w:lastRenderedPageBreak/>
+        <w:t xml:space="preserve">более подробной информацией о XML-схеме всплывающих уведомлений (Toast) посетите следующую страницу: </w:t>
       </w:r>
       <w:hyperlink r:id="rId22" w:history="1">
         <w:r>
@@ -8119,7 +8145,6 @@
         <w:ind w:left="720"/>
       </w:pPr>
       <w:r>
-        <w:lastRenderedPageBreak/>
         <w:t xml:space="preserve">        &lt;Button Click="UpdateBadge" VerticalAlignment="Top" Margin="12"&gt;Update Badge Count&lt;/Button&gt;</w:t>
       </w:r>
     </w:p>
@@ -8462,6 +8487,7 @@
         <w:rPr>
           <w:lang w:val="ru-RU"/>
         </w:rPr>
+        <w:lastRenderedPageBreak/>
         <w:t xml:space="preserve">    var notifier = ToastNotificationManager.CreateToastNotifier();</w:t>
       </w:r>
     </w:p>
@@ -8548,7 +8574,6 @@
           <w:noProof/>
           <w:lang w:val="ru-RU" w:eastAsia="ru-RU"/>
         </w:rPr>
-        <w:lastRenderedPageBreak/>
         <w:drawing>
           <wp:inline distT="0" distB="0" distL="0" distR="0">
             <wp:extent cx="5080635" cy="1860232"/>
@@ -8568,7 +8593,7 @@
                     <a:blip r:embed="rId23" cstate="print">
                       <a:extLst>
                         <a:ext uri="{28A0092B-C50C-407E-A947-70E740481C1C}">
-                          <a14:useLocalDpi xmlns="" xmlns:wpc="http://schemas.microsoft.com/office/word/2010/wordprocessingCanvas" xmlns:mc="http://schemas.openxmlformats.org/markup-compatibility/2006" xmlns:o="urn:schemas-microsoft-com:office:office" xmlns:v="urn:schemas-microsoft-com:vml" xmlns:wp14="http://schemas.microsoft.com/office/word/2010/wordprocessingDrawing" xmlns:w10="urn:schemas-microsoft-com:office:word" xmlns:w="http://schemas.openxmlformats.org/wordprocessingml/2006/main" xmlns:w14="http://schemas.microsoft.com/office/word/2010/wordml" xmlns:w15="http://schemas.microsoft.com/office/word/2012/wordml" xmlns:wpg="http://schemas.microsoft.com/office/word/2010/wordprocessingGroup" xmlns:wpi="http://schemas.microsoft.com/office/word/2010/wordprocessingInk" xmlns:wps="http://schemas.microsoft.com/office/word/2010/wordprocessingShape" xmlns:a14="http://schemas.microsoft.com/office/drawing/2010/main" val="0"/>
+                          <a14:useLocalDpi xmlns:a14="http://schemas.microsoft.com/office/drawing/2010/main" xmlns:wps="http://schemas.microsoft.com/office/word/2010/wordprocessingShape" xmlns:wpi="http://schemas.microsoft.com/office/word/2010/wordprocessingInk" xmlns:wpg="http://schemas.microsoft.com/office/word/2010/wordprocessingGroup" xmlns:w15="http://schemas.microsoft.com/office/word/2012/wordml" xmlns:w14="http://schemas.microsoft.com/office/word/2010/wordml" xmlns:w="http://schemas.openxmlformats.org/wordprocessingml/2006/main" xmlns:w10="urn:schemas-microsoft-com:office:word" xmlns:wp14="http://schemas.microsoft.com/office/word/2010/wordprocessingDrawing" xmlns:v="urn:schemas-microsoft-com:vml" xmlns:o="urn:schemas-microsoft-com:office:office" xmlns:mc="http://schemas.openxmlformats.org/markup-compatibility/2006" xmlns:wpc="http://schemas.microsoft.com/office/word/2010/wordprocessingCanvas" xmlns="" val="0"/>
                         </a:ext>
                       </a:extLst>
                     </a:blip>
@@ -8887,6 +8912,7 @@
         <w:rPr>
           <w:lang w:val="ru-RU"/>
         </w:rPr>
+        <w:lastRenderedPageBreak/>
         <w:t xml:space="preserve">Откройте </w:t>
       </w:r>
       <w:r>
@@ -8974,7 +9000,6 @@
         <w:rPr>
           <w:lang w:val="ru-RU"/>
         </w:rPr>
-        <w:lastRenderedPageBreak/>
         <w:t xml:space="preserve">Откройте </w:t>
       </w:r>
       <w:r>
@@ -9193,6 +9218,7 @@
           <w:noProof/>
           <w:lang w:val="ru-RU" w:eastAsia="ru-RU"/>
         </w:rPr>
+        <w:lastRenderedPageBreak/>
         <w:drawing>
           <wp:inline distT="0" distB="0" distL="0" distR="0">
             <wp:extent cx="5050155" cy="3488735"/>
@@ -9212,7 +9238,7 @@
                     <a:blip r:embed="rId24" cstate="print">
                       <a:extLst>
                         <a:ext uri="{28A0092B-C50C-407E-A947-70E740481C1C}">
-                          <a14:useLocalDpi xmlns="" xmlns:wpc="http://schemas.microsoft.com/office/word/2010/wordprocessingCanvas" xmlns:mc="http://schemas.openxmlformats.org/markup-compatibility/2006" xmlns:o="urn:schemas-microsoft-com:office:office" xmlns:v="urn:schemas-microsoft-com:vml" xmlns:wp14="http://schemas.microsoft.com/office/word/2010/wordprocessingDrawing" xmlns:w10="urn:schemas-microsoft-com:office:word" xmlns:w="http://schemas.openxmlformats.org/wordprocessingml/2006/main" xmlns:w14="http://schemas.microsoft.com/office/word/2010/wordml" xmlns:w15="http://schemas.microsoft.com/office/word/2012/wordml" xmlns:wpg="http://schemas.microsoft.com/office/word/2010/wordprocessingGroup" xmlns:wpi="http://schemas.microsoft.com/office/word/2010/wordprocessingInk" xmlns:wps="http://schemas.microsoft.com/office/word/2010/wordprocessingShape" xmlns:a14="http://schemas.microsoft.com/office/drawing/2010/main" val="0"/>
+                          <a14:useLocalDpi xmlns:a14="http://schemas.microsoft.com/office/drawing/2010/main" xmlns:wps="http://schemas.microsoft.com/office/word/2010/wordprocessingShape" xmlns:wpi="http://schemas.microsoft.com/office/word/2010/wordprocessingInk" xmlns:wpg="http://schemas.microsoft.com/office/word/2010/wordprocessingGroup" xmlns:w15="http://schemas.microsoft.com/office/word/2012/wordml" xmlns:w14="http://schemas.microsoft.com/office/word/2010/wordml" xmlns:w="http://schemas.openxmlformats.org/wordprocessingml/2006/main" xmlns:w10="urn:schemas-microsoft-com:office:word" xmlns:wp14="http://schemas.microsoft.com/office/word/2010/wordprocessingDrawing" xmlns:v="urn:schemas-microsoft-com:vml" xmlns:o="urn:schemas-microsoft-com:office:office" xmlns:mc="http://schemas.openxmlformats.org/markup-compatibility/2006" xmlns:wpc="http://schemas.microsoft.com/office/word/2010/wordprocessingCanvas" xmlns="" val="0"/>
                         </a:ext>
                       </a:extLst>
                     </a:blip>
@@ -9341,7 +9367,6 @@
         <w:rPr>
           <w:lang w:val="ru-RU"/>
         </w:rPr>
-        <w:lastRenderedPageBreak/>
         <w:t xml:space="preserve">Мы отобразим ToDo item (Список задач) на MainPage (Главной странице) с помощью элемента управления Checkbox для указания статуса IsComplete. ToDo task (Список задач) будет связан с соответствующим свойством во вспомогательном коде. Позднее в рамках упражнения с целью осуществления уведомления UI об изменении ToDo task посредством фоновой задачи, мы реализуем </w:t>
       </w:r>
       <w:r>
@@ -9523,6 +9548,7 @@
           <w:color w:val="FF0000"/>
           <w:lang w:val="ru-RU"/>
         </w:rPr>
+        <w:lastRenderedPageBreak/>
         <w:t>private ToDoTask _currentToDoTask;</w:t>
       </w:r>
     </w:p>
@@ -10004,7 +10030,6 @@
           <w:color w:val="000000" w:themeColor="text1"/>
           <w:lang w:val="ru-RU"/>
         </w:rPr>
-        <w:lastRenderedPageBreak/>
         <w:t xml:space="preserve">            _currentToDoTask = value;</w:t>
       </w:r>
     </w:p>
@@ -10197,6 +10222,7 @@
         <w:rPr>
           <w:lang w:val="ru-RU"/>
         </w:rPr>
+        <w:lastRenderedPageBreak/>
         <w:t>Откройте MainPage.xaml и добавьте элементы управления TextBlock и CheckBox для отображения ToDo task (Списка задач) и его статуса. Добавьте кнопку для обновления данных. Вы сможете воспользоваться данной кнопкой на следующем этапе.</w:t>
       </w:r>
     </w:p>
@@ -10507,234 +10533,234 @@
         <w:rPr>
           <w:lang w:val="ru-RU"/>
         </w:rPr>
+        <w:t>public MainPage()</w:t>
+      </w:r>
+    </w:p>
+    <w:p>
+      <w:pPr>
+        <w:pStyle w:val="ppCode"/>
+        <w:rPr>
+          <w:lang w:val="ru-RU"/>
+        </w:rPr>
+      </w:pPr>
+      <w:r>
+        <w:rPr>
+          <w:lang w:val="ru-RU"/>
+        </w:rPr>
+        <w:t>{</w:t>
+      </w:r>
+    </w:p>
+    <w:p>
+      <w:pPr>
+        <w:pStyle w:val="ppCode"/>
+        <w:rPr>
+          <w:lang w:val="ru-RU"/>
+        </w:rPr>
+      </w:pPr>
+      <w:r>
+        <w:rPr>
+          <w:lang w:val="ru-RU"/>
+        </w:rPr>
+        <w:t xml:space="preserve">    InitializeComponent();</w:t>
+      </w:r>
+    </w:p>
+    <w:p>
+      <w:pPr>
+        <w:pStyle w:val="ppCode"/>
+        <w:rPr>
+          <w:color w:val="FF0000"/>
+          <w:lang w:val="ru-RU"/>
+        </w:rPr>
+      </w:pPr>
+      <w:r>
+        <w:rPr>
+          <w:color w:val="FF0000"/>
+          <w:lang w:val="ru-RU"/>
+        </w:rPr>
+        <w:t xml:space="preserve">    Loaded += MainPage_Loaded;</w:t>
+      </w:r>
+    </w:p>
+    <w:p>
+      <w:pPr>
+        <w:pStyle w:val="ppCode"/>
+        <w:rPr>
+          <w:lang w:val="ru-RU"/>
+        </w:rPr>
+      </w:pPr>
+      <w:r>
+        <w:rPr>
+          <w:lang w:val="ru-RU"/>
+        </w:rPr>
+        <w:t>}</w:t>
+      </w:r>
+    </w:p>
+    <w:p>
+      <w:pPr>
+        <w:pStyle w:val="ppCode"/>
+        <w:rPr>
+          <w:lang w:val="ru-RU"/>
+        </w:rPr>
+      </w:pPr>
+    </w:p>
+    <w:p>
+      <w:pPr>
+        <w:pStyle w:val="ppCode"/>
+        <w:rPr>
+          <w:lang w:val="ru-RU"/>
+        </w:rPr>
+      </w:pPr>
+      <w:r>
+        <w:rPr>
+          <w:lang w:val="ru-RU"/>
+        </w:rPr>
+        <w:t>…</w:t>
+      </w:r>
+    </w:p>
+    <w:p>
+      <w:pPr>
+        <w:pStyle w:val="ppCode"/>
+        <w:rPr>
+          <w:lang w:val="ru-RU"/>
+        </w:rPr>
+      </w:pPr>
+    </w:p>
+    <w:p>
+      <w:pPr>
+        <w:pStyle w:val="ppCode"/>
+        <w:rPr>
+          <w:color w:val="FF0000"/>
+        </w:rPr>
+      </w:pPr>
+      <w:r>
+        <w:rPr>
+          <w:color w:val="FF0000"/>
+        </w:rPr>
+        <w:t>private void Notify(object sender, RoutedEventArgs e)</w:t>
+      </w:r>
+    </w:p>
+    <w:p>
+      <w:pPr>
+        <w:pStyle w:val="ppCode"/>
+        <w:rPr>
+          <w:color w:val="FF0000"/>
+          <w:lang w:val="ru-RU"/>
+        </w:rPr>
+      </w:pPr>
+      <w:r>
+        <w:rPr>
+          <w:color w:val="FF0000"/>
+          <w:lang w:val="ru-RU"/>
+        </w:rPr>
+        <w:t>{</w:t>
+      </w:r>
+    </w:p>
+    <w:p>
+      <w:pPr>
+        <w:pStyle w:val="ppCode"/>
+        <w:rPr>
+          <w:color w:val="FF0000"/>
+          <w:lang w:val="ru-RU"/>
+        </w:rPr>
+      </w:pPr>
+      <w:r>
+        <w:rPr>
+          <w:color w:val="FF0000"/>
+          <w:lang w:val="ru-RU"/>
+        </w:rPr>
+        <w:t xml:space="preserve">    Refresh();</w:t>
+      </w:r>
+    </w:p>
+    <w:p>
+      <w:pPr>
+        <w:pStyle w:val="ppCode"/>
+        <w:rPr>
+          <w:lang w:val="ru-RU"/>
+        </w:rPr>
+      </w:pPr>
+      <w:r>
+        <w:rPr>
+          <w:color w:val="FF0000"/>
+          <w:lang w:val="ru-RU"/>
+        </w:rPr>
+        <w:t>}</w:t>
+      </w:r>
+    </w:p>
+    <w:p>
+      <w:pPr>
+        <w:pStyle w:val="ppCode"/>
+        <w:rPr>
+          <w:lang w:val="ru-RU"/>
+        </w:rPr>
+      </w:pPr>
+    </w:p>
+    <w:p>
+      <w:pPr>
+        <w:pStyle w:val="ppCode"/>
+        <w:rPr>
+          <w:lang w:val="ru-RU"/>
+        </w:rPr>
+      </w:pPr>
+      <w:r>
+        <w:rPr>
+          <w:lang w:val="ru-RU"/>
+        </w:rPr>
+        <w:t>private async void Refresh()</w:t>
+      </w:r>
+    </w:p>
+    <w:p>
+      <w:pPr>
+        <w:pStyle w:val="ppCode"/>
+        <w:rPr>
+          <w:lang w:val="ru-RU"/>
+        </w:rPr>
+      </w:pPr>
+      <w:r>
+        <w:rPr>
+          <w:lang w:val="ru-RU"/>
+        </w:rPr>
+        <w:t>{</w:t>
+      </w:r>
+    </w:p>
+    <w:p>
+      <w:pPr>
+        <w:pStyle w:val="ppCode"/>
+        <w:rPr>
+          <w:lang w:val="ru-RU"/>
+        </w:rPr>
+      </w:pPr>
+      <w:r>
+        <w:rPr>
+          <w:lang w:val="ru-RU"/>
+        </w:rPr>
+        <w:t xml:space="preserve">    var json = await ToDoTaskFileHelper.ReadToDoTaskJsonAsync();</w:t>
+      </w:r>
+    </w:p>
+    <w:p>
+      <w:pPr>
+        <w:pStyle w:val="ppCode"/>
+        <w:rPr>
+          <w:lang w:val="ru-RU"/>
+        </w:rPr>
+      </w:pPr>
+      <w:r>
+        <w:rPr>
+          <w:lang w:val="ru-RU"/>
+        </w:rPr>
+        <w:t xml:space="preserve">    CurrentToDoTask = ToDoTask.FromJson(json);</w:t>
+      </w:r>
+    </w:p>
+    <w:p>
+      <w:pPr>
+        <w:pStyle w:val="ppCode"/>
+        <w:rPr>
+          <w:lang w:val="ru-RU"/>
+        </w:rPr>
+      </w:pPr>
+      <w:r>
+        <w:rPr>
+          <w:lang w:val="ru-RU"/>
+        </w:rPr>
         <w:lastRenderedPageBreak/>
-        <w:t>public MainPage()</w:t>
-      </w:r>
-    </w:p>
-    <w:p>
-      <w:pPr>
-        <w:pStyle w:val="ppCode"/>
-        <w:rPr>
-          <w:lang w:val="ru-RU"/>
-        </w:rPr>
-      </w:pPr>
-      <w:r>
-        <w:rPr>
-          <w:lang w:val="ru-RU"/>
-        </w:rPr>
-        <w:t>{</w:t>
-      </w:r>
-    </w:p>
-    <w:p>
-      <w:pPr>
-        <w:pStyle w:val="ppCode"/>
-        <w:rPr>
-          <w:lang w:val="ru-RU"/>
-        </w:rPr>
-      </w:pPr>
-      <w:r>
-        <w:rPr>
-          <w:lang w:val="ru-RU"/>
-        </w:rPr>
-        <w:t xml:space="preserve">    InitializeComponent();</w:t>
-      </w:r>
-    </w:p>
-    <w:p>
-      <w:pPr>
-        <w:pStyle w:val="ppCode"/>
-        <w:rPr>
-          <w:color w:val="FF0000"/>
-          <w:lang w:val="ru-RU"/>
-        </w:rPr>
-      </w:pPr>
-      <w:r>
-        <w:rPr>
-          <w:color w:val="FF0000"/>
-          <w:lang w:val="ru-RU"/>
-        </w:rPr>
-        <w:t xml:space="preserve">    Loaded += MainPage_Loaded;</w:t>
-      </w:r>
-    </w:p>
-    <w:p>
-      <w:pPr>
-        <w:pStyle w:val="ppCode"/>
-        <w:rPr>
-          <w:lang w:val="ru-RU"/>
-        </w:rPr>
-      </w:pPr>
-      <w:r>
-        <w:rPr>
-          <w:lang w:val="ru-RU"/>
-        </w:rPr>
-        <w:t>}</w:t>
-      </w:r>
-    </w:p>
-    <w:p>
-      <w:pPr>
-        <w:pStyle w:val="ppCode"/>
-        <w:rPr>
-          <w:lang w:val="ru-RU"/>
-        </w:rPr>
-      </w:pPr>
-    </w:p>
-    <w:p>
-      <w:pPr>
-        <w:pStyle w:val="ppCode"/>
-        <w:rPr>
-          <w:lang w:val="ru-RU"/>
-        </w:rPr>
-      </w:pPr>
-      <w:r>
-        <w:rPr>
-          <w:lang w:val="ru-RU"/>
-        </w:rPr>
-        <w:t>…</w:t>
-      </w:r>
-    </w:p>
-    <w:p>
-      <w:pPr>
-        <w:pStyle w:val="ppCode"/>
-        <w:rPr>
-          <w:lang w:val="ru-RU"/>
-        </w:rPr>
-      </w:pPr>
-    </w:p>
-    <w:p>
-      <w:pPr>
-        <w:pStyle w:val="ppCode"/>
-        <w:rPr>
-          <w:color w:val="FF0000"/>
-        </w:rPr>
-      </w:pPr>
-      <w:r>
-        <w:rPr>
-          <w:color w:val="FF0000"/>
-        </w:rPr>
-        <w:t>private void Notify(object sender, RoutedEventArgs e)</w:t>
-      </w:r>
-    </w:p>
-    <w:p>
-      <w:pPr>
-        <w:pStyle w:val="ppCode"/>
-        <w:rPr>
-          <w:color w:val="FF0000"/>
-          <w:lang w:val="ru-RU"/>
-        </w:rPr>
-      </w:pPr>
-      <w:r>
-        <w:rPr>
-          <w:color w:val="FF0000"/>
-          <w:lang w:val="ru-RU"/>
-        </w:rPr>
-        <w:t>{</w:t>
-      </w:r>
-    </w:p>
-    <w:p>
-      <w:pPr>
-        <w:pStyle w:val="ppCode"/>
-        <w:rPr>
-          <w:color w:val="FF0000"/>
-          <w:lang w:val="ru-RU"/>
-        </w:rPr>
-      </w:pPr>
-      <w:r>
-        <w:rPr>
-          <w:color w:val="FF0000"/>
-          <w:lang w:val="ru-RU"/>
-        </w:rPr>
-        <w:t xml:space="preserve">    Refresh();</w:t>
-      </w:r>
-    </w:p>
-    <w:p>
-      <w:pPr>
-        <w:pStyle w:val="ppCode"/>
-        <w:rPr>
-          <w:lang w:val="ru-RU"/>
-        </w:rPr>
-      </w:pPr>
-      <w:r>
-        <w:rPr>
-          <w:color w:val="FF0000"/>
-          <w:lang w:val="ru-RU"/>
-        </w:rPr>
-        <w:t>}</w:t>
-      </w:r>
-    </w:p>
-    <w:p>
-      <w:pPr>
-        <w:pStyle w:val="ppCode"/>
-        <w:rPr>
-          <w:lang w:val="ru-RU"/>
-        </w:rPr>
-      </w:pPr>
-    </w:p>
-    <w:p>
-      <w:pPr>
-        <w:pStyle w:val="ppCode"/>
-        <w:rPr>
-          <w:lang w:val="ru-RU"/>
-        </w:rPr>
-      </w:pPr>
-      <w:r>
-        <w:rPr>
-          <w:lang w:val="ru-RU"/>
-        </w:rPr>
-        <w:t>private async void Refresh()</w:t>
-      </w:r>
-    </w:p>
-    <w:p>
-      <w:pPr>
-        <w:pStyle w:val="ppCode"/>
-        <w:rPr>
-          <w:lang w:val="ru-RU"/>
-        </w:rPr>
-      </w:pPr>
-      <w:r>
-        <w:rPr>
-          <w:lang w:val="ru-RU"/>
-        </w:rPr>
-        <w:t>{</w:t>
-      </w:r>
-    </w:p>
-    <w:p>
-      <w:pPr>
-        <w:pStyle w:val="ppCode"/>
-        <w:rPr>
-          <w:lang w:val="ru-RU"/>
-        </w:rPr>
-      </w:pPr>
-      <w:r>
-        <w:rPr>
-          <w:lang w:val="ru-RU"/>
-        </w:rPr>
-        <w:t xml:space="preserve">    var json = await ToDoTaskFileHelper.ReadToDoTaskJsonAsync();</w:t>
-      </w:r>
-    </w:p>
-    <w:p>
-      <w:pPr>
-        <w:pStyle w:val="ppCode"/>
-        <w:rPr>
-          <w:lang w:val="ru-RU"/>
-        </w:rPr>
-      </w:pPr>
-      <w:r>
-        <w:rPr>
-          <w:lang w:val="ru-RU"/>
-        </w:rPr>
-        <w:t xml:space="preserve">    CurrentToDoTask = ToDoTask.FromJson(json);</w:t>
-      </w:r>
-    </w:p>
-    <w:p>
-      <w:pPr>
-        <w:pStyle w:val="ppCode"/>
-        <w:rPr>
-          <w:lang w:val="ru-RU"/>
-        </w:rPr>
-      </w:pPr>
-      <w:r>
-        <w:rPr>
-          <w:lang w:val="ru-RU"/>
-        </w:rPr>
         <w:t>}</w:t>
       </w:r>
     </w:p>
@@ -10788,7 +10814,7 @@
                     <a:blip r:embed="rId26" cstate="print">
                       <a:extLst>
                         <a:ext uri="{28A0092B-C50C-407E-A947-70E740481C1C}">
-                          <a14:useLocalDpi xmlns="" xmlns:wpc="http://schemas.microsoft.com/office/word/2010/wordprocessingCanvas" xmlns:mc="http://schemas.openxmlformats.org/markup-compatibility/2006" xmlns:o="urn:schemas-microsoft-com:office:office" xmlns:v="urn:schemas-microsoft-com:vml" xmlns:wp14="http://schemas.microsoft.com/office/word/2010/wordprocessingDrawing" xmlns:w10="urn:schemas-microsoft-com:office:word" xmlns:w="http://schemas.openxmlformats.org/wordprocessingml/2006/main" xmlns:w14="http://schemas.microsoft.com/office/word/2010/wordml" xmlns:w15="http://schemas.microsoft.com/office/word/2012/wordml" xmlns:wpg="http://schemas.microsoft.com/office/word/2010/wordprocessingGroup" xmlns:wpi="http://schemas.microsoft.com/office/word/2010/wordprocessingInk" xmlns:wps="http://schemas.microsoft.com/office/word/2010/wordprocessingShape" xmlns:a14="http://schemas.microsoft.com/office/drawing/2010/main" val="0"/>
+                          <a14:useLocalDpi xmlns:a14="http://schemas.microsoft.com/office/drawing/2010/main" xmlns:wps="http://schemas.microsoft.com/office/word/2010/wordprocessingShape" xmlns:wpi="http://schemas.microsoft.com/office/word/2010/wordprocessingInk" xmlns:wpg="http://schemas.microsoft.com/office/word/2010/wordprocessingGroup" xmlns:w15="http://schemas.microsoft.com/office/word/2012/wordml" xmlns:w14="http://schemas.microsoft.com/office/word/2010/wordml" xmlns:w="http://schemas.openxmlformats.org/wordprocessingml/2006/main" xmlns:w10="urn:schemas-microsoft-com:office:word" xmlns:wp14="http://schemas.microsoft.com/office/word/2010/wordprocessingDrawing" xmlns:v="urn:schemas-microsoft-com:vml" xmlns:o="urn:schemas-microsoft-com:office:office" xmlns:mc="http://schemas.openxmlformats.org/markup-compatibility/2006" xmlns:wpc="http://schemas.microsoft.com/office/word/2010/wordprocessingCanvas" xmlns="" val="0"/>
                         </a:ext>
                       </a:extLst>
                     </a:blip>
@@ -10953,7 +10979,6 @@
         <w:rPr>
           <w:lang w:val="ru-RU"/>
         </w:rPr>
-        <w:lastRenderedPageBreak/>
         <w:t>Щелкните правой кнопкой мыши на Solution Explorer (Оборзреватель решений). Затем Add (Добавить) &gt; New Project (Новый проект). Добавьте проект, выполнив ряд действий:</w:t>
       </w:r>
       <w:r>
@@ -11137,6 +11162,7 @@
         <w:rPr>
           <w:lang w:val="ru-RU"/>
         </w:rPr>
+        <w:lastRenderedPageBreak/>
         <w:t xml:space="preserve">Откройте </w:t>
       </w:r>
       <w:r>
@@ -11605,7 +11631,6 @@
         <w:rPr>
           <w:lang w:val="ru-RU"/>
         </w:rPr>
-        <w:lastRenderedPageBreak/>
         <w:t>namespace BackgroundTasks</w:t>
       </w:r>
     </w:p>
@@ -12287,7 +12312,7 @@
                     <a:blip r:embed="rId28" cstate="print">
                       <a:extLst>
                         <a:ext uri="{28A0092B-C50C-407E-A947-70E740481C1C}">
-                          <a14:useLocalDpi xmlns="" xmlns:wpc="http://schemas.microsoft.com/office/word/2010/wordprocessingCanvas" xmlns:mc="http://schemas.openxmlformats.org/markup-compatibility/2006" xmlns:o="urn:schemas-microsoft-com:office:office" xmlns:v="urn:schemas-microsoft-com:vml" xmlns:wp14="http://schemas.microsoft.com/office/word/2010/wordprocessingDrawing" xmlns:w10="urn:schemas-microsoft-com:office:word" xmlns:w="http://schemas.openxmlformats.org/wordprocessingml/2006/main" xmlns:w14="http://schemas.microsoft.com/office/word/2010/wordml" xmlns:w15="http://schemas.microsoft.com/office/word/2012/wordml" xmlns:wpg="http://schemas.microsoft.com/office/word/2010/wordprocessingGroup" xmlns:wpi="http://schemas.microsoft.com/office/word/2010/wordprocessingInk" xmlns:wps="http://schemas.microsoft.com/office/word/2010/wordprocessingShape" xmlns:a14="http://schemas.microsoft.com/office/drawing/2010/main" val="0"/>
+                          <a14:useLocalDpi xmlns:a14="http://schemas.microsoft.com/office/drawing/2010/main" xmlns:wps="http://schemas.microsoft.com/office/word/2010/wordprocessingShape" xmlns:wpi="http://schemas.microsoft.com/office/word/2010/wordprocessingInk" xmlns:wpg="http://schemas.microsoft.com/office/word/2010/wordprocessingGroup" xmlns:w15="http://schemas.microsoft.com/office/word/2012/wordml" xmlns:w14="http://schemas.microsoft.com/office/word/2010/wordml" xmlns:w="http://schemas.openxmlformats.org/wordprocessingml/2006/main" xmlns:w10="urn:schemas-microsoft-com:office:word" xmlns:wp14="http://schemas.microsoft.com/office/word/2010/wordprocessingDrawing" xmlns:v="urn:schemas-microsoft-com:vml" xmlns:o="urn:schemas-microsoft-com:office:office" xmlns:mc="http://schemas.openxmlformats.org/markup-compatibility/2006" xmlns:wpc="http://schemas.microsoft.com/office/word/2010/wordprocessingCanvas" xmlns="" val="0"/>
                         </a:ext>
                       </a:extLst>
                     </a:blip>
@@ -13140,7 +13165,7 @@
                     <a:blip r:embed="rId29" cstate="print">
                       <a:extLst>
                         <a:ext uri="{28A0092B-C50C-407E-A947-70E740481C1C}">
-                          <a14:useLocalDpi xmlns="" xmlns:wpc="http://schemas.microsoft.com/office/word/2010/wordprocessingCanvas" xmlns:mc="http://schemas.openxmlformats.org/markup-compatibility/2006" xmlns:o="urn:schemas-microsoft-com:office:office" xmlns:v="urn:schemas-microsoft-com:vml" xmlns:wp14="http://schemas.microsoft.com/office/word/2010/wordprocessingDrawing" xmlns:w10="urn:schemas-microsoft-com:office:word" xmlns:w="http://schemas.openxmlformats.org/wordprocessingml/2006/main" xmlns:w14="http://schemas.microsoft.com/office/word/2010/wordml" xmlns:w15="http://schemas.microsoft.com/office/word/2012/wordml" xmlns:wpg="http://schemas.microsoft.com/office/word/2010/wordprocessingGroup" xmlns:wpi="http://schemas.microsoft.com/office/word/2010/wordprocessingInk" xmlns:wps="http://schemas.microsoft.com/office/word/2010/wordprocessingShape" xmlns:a14="http://schemas.microsoft.com/office/drawing/2010/main" val="0"/>
+                          <a14:useLocalDpi xmlns:a14="http://schemas.microsoft.com/office/drawing/2010/main" xmlns:wps="http://schemas.microsoft.com/office/word/2010/wordprocessingShape" xmlns:wpi="http://schemas.microsoft.com/office/word/2010/wordprocessingInk" xmlns:wpg="http://schemas.microsoft.com/office/word/2010/wordprocessingGroup" xmlns:w15="http://schemas.microsoft.com/office/word/2012/wordml" xmlns:w14="http://schemas.microsoft.com/office/word/2010/wordml" xmlns:w="http://schemas.openxmlformats.org/wordprocessingml/2006/main" xmlns:w10="urn:schemas-microsoft-com:office:word" xmlns:wp14="http://schemas.microsoft.com/office/word/2010/wordprocessingDrawing" xmlns:v="urn:schemas-microsoft-com:vml" xmlns:o="urn:schemas-microsoft-com:office:office" xmlns:mc="http://schemas.openxmlformats.org/markup-compatibility/2006" xmlns:wpc="http://schemas.microsoft.com/office/word/2010/wordprocessingCanvas" xmlns="" val="0"/>
                         </a:ext>
                       </a:extLst>
                     </a:blip>
@@ -13293,7 +13318,7 @@
               <w:noProof/>
               <w:lang w:val="ru-RU"/>
             </w:rPr>
-            <w:t>Краткие сведения</w:t>
+            <w:t>Краткий обзор</w:t>
           </w:r>
         </w:p>
       </w:sdtContent>
@@ -13397,7 +13422,7 @@
           <w:rPr>
             <w:noProof/>
           </w:rPr>
-          <w:t>32</w:t>
+          <w:t>33</w:t>
         </w:r>
         <w:r>
           <w:rPr>
@@ -16059,6 +16084,7 @@
     <w:rsidRoot w:val="001E2253"/>
     <w:rsid w:val="001E2253"/>
     <w:rsid w:val="00B86388"/>
+    <w:rsid w:val="00DF6A92"/>
   </w:rsids>
   <m:mathPr>
     <m:mathFont m:val="Cambria Math"/>
@@ -16545,7 +16571,7 @@
   <a:extraClrSchemeLst/>
   <a:extLst>
     <a:ext uri="{05A4C25C-085E-4340-85A3-A5531E510DB2}">
-      <thm15:themeFamily xmlns="" xmlns:thm15="http://schemas.microsoft.com/office/thememl/2012/main" name="Office Theme" id="{62F939B6-93AF-4DB8-9C6B-D6C7DFDC589F}" vid="{4A3C46E8-61CC-4603-A589-7422A47A8E4A}"/>
+      <thm15:themeFamily xmlns:thm15="http://schemas.microsoft.com/office/thememl/2012/main" xmlns="" name="Office Theme" id="{62F939B6-93AF-4DB8-9C6B-D6C7DFDC589F}" vid="{4A3C46E8-61CC-4603-A589-7422A47A8E4A}"/>
     </a:ext>
   </a:extLst>
 </a:theme>

</xml_diff>